<commit_message>
corrigindo as datas - agora vai
</commit_message>
<xml_diff>
--- a/dissertacao/Modelo_termo_aprovacao_dissertacao_v1.docx
+++ b/dissertacao/Modelo_termo_aprovacao_dissertacao_v1.docx
@@ -79,7 +79,15 @@
           <w:sz w:val="20"/>
           <w:szCs w:val="20"/>
         </w:rPr>
-        <w:t>U</w:t>
+        <w:t>Um Modelo Conceitual para Cenários de Acidentes em Atividades de Manutenção</w:t>
+      </w:r>
+      <w:r>
+        <w:rPr>
+          <w:rFonts w:cs="Arial" w:ascii="Arial" w:hAnsi="Arial"/>
+          <w:sz w:val="20"/>
+          <w:szCs w:val="20"/>
+        </w:rPr>
+        <w:t xml:space="preserve">, defendida em sessão pública pelo(a) candidato(a) Jonathan Morris Samara no dia </w:t>
       </w:r>
       <w:r>
         <w:rPr>
@@ -89,7 +97,7 @@
           <w:sz w:val="20"/>
           <w:szCs w:val="20"/>
         </w:rPr>
-        <w:t>m</w:t>
+        <w:t>3</w:t>
       </w:r>
       <w:r>
         <w:rPr>
@@ -99,7 +107,7 @@
           <w:sz w:val="20"/>
           <w:szCs w:val="20"/>
         </w:rPr>
-        <w:t xml:space="preserve"> </w:t>
+        <w:t>0</w:t>
       </w:r>
       <w:r>
         <w:rPr>
@@ -109,161 +117,15 @@
           <w:sz w:val="20"/>
           <w:szCs w:val="20"/>
         </w:rPr>
-        <w:t xml:space="preserve">Modelo </w:t>
-      </w:r>
-      <w:r>
-        <w:rPr>
-          <w:rFonts w:cs="Arial" w:ascii="Arial" w:hAnsi="Arial"/>
-          <w:b/>
-          <w:bCs/>
-          <w:sz w:val="20"/>
-          <w:szCs w:val="20"/>
-        </w:rPr>
-        <w:t>C</w:t>
-      </w:r>
-      <w:r>
-        <w:rPr>
-          <w:rFonts w:cs="Arial" w:ascii="Arial" w:hAnsi="Arial"/>
-          <w:b/>
-          <w:bCs/>
-          <w:sz w:val="20"/>
-          <w:szCs w:val="20"/>
-        </w:rPr>
-        <w:t>onceitual</w:t>
-      </w:r>
-      <w:r>
-        <w:rPr>
-          <w:rFonts w:cs="Arial" w:ascii="Arial" w:hAnsi="Arial"/>
-          <w:b/>
-          <w:bCs/>
-          <w:sz w:val="20"/>
-          <w:szCs w:val="20"/>
-        </w:rPr>
-        <w:t xml:space="preserve"> </w:t>
-      </w:r>
-      <w:r>
-        <w:rPr>
-          <w:rFonts w:cs="Arial" w:ascii="Arial" w:hAnsi="Arial"/>
-          <w:b/>
-          <w:bCs/>
-          <w:sz w:val="20"/>
-          <w:szCs w:val="20"/>
-        </w:rPr>
-        <w:t>para Cenários de Acidentes em Atividades de Manutenção</w:t>
-      </w:r>
-      <w:r>
-        <w:rPr>
-          <w:rFonts w:cs="Arial" w:ascii="Arial" w:hAnsi="Arial"/>
-          <w:sz w:val="20"/>
-          <w:szCs w:val="20"/>
-        </w:rPr>
-        <w:t xml:space="preserve">, defendida em sessão pública pelo(a) candidato(a) </w:t>
-      </w:r>
-      <w:r>
-        <w:rPr>
-          <w:rFonts w:cs="Arial" w:ascii="Arial" w:hAnsi="Arial"/>
-          <w:sz w:val="20"/>
-          <w:szCs w:val="20"/>
-        </w:rPr>
-        <w:t>Jonathan Morris Samara</w:t>
-      </w:r>
-      <w:r>
-        <w:rPr>
-          <w:rFonts w:cs="Arial" w:ascii="Arial" w:hAnsi="Arial"/>
-          <w:sz w:val="20"/>
-          <w:szCs w:val="20"/>
-        </w:rPr>
-        <w:t xml:space="preserve"> no dia </w:t>
-      </w:r>
-      <w:r>
-        <w:rPr>
-          <w:rFonts w:cs="Arial" w:ascii="Arial" w:hAnsi="Arial"/>
-          <w:b/>
-          <w:bCs/>
-          <w:sz w:val="20"/>
-          <w:szCs w:val="20"/>
-        </w:rPr>
-        <w:t>31</w:t>
-      </w:r>
-      <w:r>
-        <w:rPr>
-          <w:rFonts w:cs="Arial" w:ascii="Arial" w:hAnsi="Arial"/>
-          <w:b/>
-          <w:bCs/>
-          <w:sz w:val="20"/>
-          <w:szCs w:val="20"/>
-        </w:rPr>
-        <w:t xml:space="preserve"> de </w:t>
-      </w:r>
-      <w:r>
-        <w:rPr>
-          <w:rFonts w:cs="Arial" w:ascii="Arial" w:hAnsi="Arial"/>
-          <w:b/>
-          <w:bCs/>
-          <w:sz w:val="20"/>
-          <w:szCs w:val="20"/>
-        </w:rPr>
-        <w:t xml:space="preserve">Outubro </w:t>
-      </w:r>
-      <w:r>
-        <w:rPr>
-          <w:rFonts w:cs="Arial" w:ascii="Arial" w:hAnsi="Arial"/>
-          <w:b/>
-          <w:bCs/>
-          <w:sz w:val="20"/>
-          <w:szCs w:val="20"/>
-        </w:rPr>
-        <w:t xml:space="preserve">de </w:t>
-      </w:r>
-      <w:r>
-        <w:rPr>
-          <w:rFonts w:cs="Arial" w:ascii="Arial" w:hAnsi="Arial"/>
-          <w:b/>
-          <w:bCs/>
-          <w:sz w:val="20"/>
-          <w:szCs w:val="20"/>
-        </w:rPr>
-        <w:t>2019</w:t>
-      </w:r>
-      <w:r>
-        <w:rPr>
-          <w:rFonts w:cs="Arial" w:ascii="Arial" w:hAnsi="Arial"/>
-          <w:sz w:val="20"/>
-          <w:szCs w:val="20"/>
-        </w:rPr>
-        <w:t xml:space="preserve">, foi julgada para a obtenção do título de Mestre em </w:t>
-      </w:r>
-      <w:r>
-        <w:rPr>
-          <w:rFonts w:cs="Arial" w:ascii="Arial" w:hAnsi="Arial"/>
-          <w:sz w:val="20"/>
-          <w:szCs w:val="20"/>
-        </w:rPr>
-        <w:t>Ciências</w:t>
-      </w:r>
-      <w:r>
-        <w:rPr>
-          <w:rFonts w:cs="Arial" w:ascii="Arial" w:hAnsi="Arial"/>
-          <w:sz w:val="20"/>
-          <w:szCs w:val="20"/>
-        </w:rPr>
-        <w:t xml:space="preserve">, área de concentração  </w:t>
-      </w:r>
-      <w:r>
-        <w:rPr>
-          <w:rFonts w:cs="Arial" w:ascii="Arial" w:hAnsi="Arial"/>
-          <w:sz w:val="20"/>
-          <w:szCs w:val="20"/>
-        </w:rPr>
-        <w:t>Engenharia da Computação</w:t>
-      </w:r>
-      <w:r>
-        <w:rPr>
-          <w:rFonts w:cs="Arial" w:ascii="Arial" w:hAnsi="Arial"/>
-          <w:sz w:val="20"/>
-          <w:szCs w:val="20"/>
-        </w:rPr>
-        <w:t xml:space="preserve">, e aprovada em sua forma final, pelo Programa de Pós-Graduação em </w:t>
+        <w:t xml:space="preserve"> de Outubro de 2019</w:t>
+      </w:r>
+      <w:r>
+        <w:rPr>
+          <w:rFonts w:cs="Arial" w:ascii="Arial" w:hAnsi="Arial"/>
+          <w:sz w:val="20"/>
+          <w:szCs w:val="20"/>
+        </w:rPr>
+        <w:t xml:space="preserve">, foi julgada para a obtenção do título de Mestre em Ciências, área de concentração  Engenharia da Computação, e aprovada em sua forma final, pelo Programa de Pós-Graduação em </w:t>
       </w:r>
       <w:r>
         <w:rPr>
@@ -374,6 +236,8 @@
               <w:rPr>
                 <w:rFonts w:ascii="Arial" w:hAnsi="Arial"/>
                 <w:b w:val="false"/>
+                <w:b w:val="false"/>
+                <w:i w:val="false"/>
                 <w:i w:val="false"/>
                 <w:caps w:val="false"/>
                 <w:smallCaps w:val="false"/>
@@ -418,6 +282,8 @@
               <w:rPr>
                 <w:rFonts w:ascii="Arial" w:hAnsi="Arial"/>
                 <w:b w:val="false"/>
+                <w:b w:val="false"/>
+                <w:i w:val="false"/>
                 <w:i w:val="false"/>
                 <w:caps w:val="false"/>
                 <w:smallCaps w:val="false"/>
@@ -477,35 +343,7 @@
                 <w:sz w:val="18"/>
                 <w:szCs w:val="18"/>
               </w:rPr>
-              <w:t>Prof</w:t>
-            </w:r>
-            <w:r>
-              <w:rPr>
-                <w:rFonts w:cs="Arial" w:ascii="Arial" w:hAnsi="Arial"/>
-                <w:b w:val="false"/>
-                <w:i w:val="false"/>
-                <w:caps w:val="false"/>
-                <w:smallCaps w:val="false"/>
-                <w:color w:val="222222"/>
-                <w:spacing w:val="0"/>
-                <w:sz w:val="18"/>
-                <w:szCs w:val="18"/>
-              </w:rPr>
-              <w:t>(a)</w:t>
-            </w:r>
-            <w:r>
-              <w:rPr>
-                <w:rFonts w:cs="Arial" w:ascii="Arial" w:hAnsi="Arial"/>
-                <w:b w:val="false"/>
-                <w:i w:val="false"/>
-                <w:caps w:val="false"/>
-                <w:smallCaps w:val="false"/>
-                <w:color w:val="222222"/>
-                <w:spacing w:val="0"/>
-                <w:sz w:val="18"/>
-                <w:szCs w:val="18"/>
-              </w:rPr>
-              <w:t>. Dra. Josiane Michalak Dall Agnoll (UNICENTRO-PR)</w:t>
+              <w:t>Prof(a). Dra. Josiane Michalak Dall Agnoll (UNICENTRO-PR)</w:t>
             </w:r>
           </w:p>
         </w:tc>
@@ -528,6 +366,8 @@
               <w:rPr>
                 <w:rFonts w:ascii="Arial" w:hAnsi="Arial"/>
                 <w:b w:val="false"/>
+                <w:b w:val="false"/>
+                <w:i w:val="false"/>
                 <w:i w:val="false"/>
                 <w:caps w:val="false"/>
                 <w:smallCaps w:val="false"/>
@@ -572,6 +412,8 @@
               <w:rPr>
                 <w:rFonts w:ascii="Arial" w:hAnsi="Arial"/>
                 <w:b w:val="false"/>
+                <w:b w:val="false"/>
+                <w:i w:val="false"/>
                 <w:i w:val="false"/>
                 <w:caps w:val="false"/>
                 <w:smallCaps w:val="false"/>
@@ -679,7 +521,7 @@
           <w:sz w:val="20"/>
           <w:szCs w:val="20"/>
         </w:rPr>
-        <w:t xml:space="preserve">24 </w:t>
+        <w:t>30</w:t>
       </w:r>
       <w:r>
         <w:rPr>
@@ -688,6 +530,24 @@
           <w:sz w:val="20"/>
           <w:szCs w:val="20"/>
         </w:rPr>
+        <w:t xml:space="preserve"> de </w:t>
+      </w:r>
+      <w:r>
+        <w:rPr>
+          <w:rFonts w:cs="Arial" w:ascii="Arial" w:hAnsi="Arial"/>
+          <w:b w:val="false"/>
+          <w:sz w:val="20"/>
+          <w:szCs w:val="20"/>
+        </w:rPr>
+        <w:t xml:space="preserve">Outubro </w:t>
+      </w:r>
+      <w:r>
+        <w:rPr>
+          <w:rFonts w:cs="Arial" w:ascii="Arial" w:hAnsi="Arial"/>
+          <w:b w:val="false"/>
+          <w:sz w:val="20"/>
+          <w:szCs w:val="20"/>
+        </w:rPr>
         <w:t xml:space="preserve">de </w:t>
       </w:r>
       <w:r>
@@ -697,25 +557,7 @@
           <w:sz w:val="20"/>
           <w:szCs w:val="20"/>
         </w:rPr>
-        <w:t xml:space="preserve">Agosto </w:t>
-      </w:r>
-      <w:r>
-        <w:rPr>
-          <w:rFonts w:cs="Arial" w:ascii="Arial" w:hAnsi="Arial"/>
-          <w:b w:val="false"/>
-          <w:sz w:val="20"/>
-          <w:szCs w:val="20"/>
-        </w:rPr>
-        <w:t>de 20</w:t>
-      </w:r>
-      <w:r>
-        <w:rPr>
-          <w:rFonts w:cs="Arial" w:ascii="Arial" w:hAnsi="Arial"/>
-          <w:b w:val="false"/>
-          <w:sz w:val="20"/>
-          <w:szCs w:val="20"/>
-        </w:rPr>
-        <w:t>20</w:t>
+        <w:t>2019</w:t>
       </w:r>
       <w:r>
         <w:rPr>
@@ -824,22 +666,22 @@
       <w:tblInd w:w="0" w:type="dxa"/>
       <w:tblCellMar>
         <w:top w:w="0" w:type="dxa"/>
-        <w:left w:w="108" w:type="dxa"/>
+        <w:left w:w="113" w:type="dxa"/>
         <w:bottom w:w="0" w:type="dxa"/>
         <w:right w:w="108" w:type="dxa"/>
       </w:tblCellMar>
       <w:tblLook w:val="04a0"/>
     </w:tblPr>
     <w:tblGrid>
-      <w:gridCol w:w="3368"/>
-      <w:gridCol w:w="5851"/>
+      <w:gridCol w:w="3367"/>
+      <w:gridCol w:w="5852"/>
       <w:gridCol w:w="2205"/>
     </w:tblGrid>
     <w:tr>
       <w:trPr/>
       <w:tc>
         <w:tcPr>
-          <w:tcW w:w="3368" w:type="dxa"/>
+          <w:tcW w:w="3367" w:type="dxa"/>
           <w:tcBorders>
             <w:top w:val="nil"/>
             <w:left w:val="nil"/>
@@ -871,11 +713,11 @@
                 <wp:effectExtent l="0" t="0" r="0" b="0"/>
                 <wp:wrapTight wrapText="bothSides">
                   <wp:wrapPolygon edited="0">
-                    <wp:start x="-360" y="0"/>
-                    <wp:lineTo x="-360" y="21202"/>
-                    <wp:lineTo x="21536" y="21202"/>
-                    <wp:lineTo x="21536" y="0"/>
-                    <wp:lineTo x="-360" y="0"/>
+                    <wp:start x="-423" y="0"/>
+                    <wp:lineTo x="-423" y="21131"/>
+                    <wp:lineTo x="21530" y="21131"/>
+                    <wp:lineTo x="21530" y="0"/>
+                    <wp:lineTo x="-423" y="0"/>
                   </wp:wrapPolygon>
                 </wp:wrapTight>
                 <wp:docPr id="1" name="Imagem 2" descr=""/>
@@ -916,7 +758,7 @@
       </w:tc>
       <w:tc>
         <w:tcPr>
-          <w:tcW w:w="5851" w:type="dxa"/>
+          <w:tcW w:w="5852" w:type="dxa"/>
           <w:tcBorders>
             <w:top w:val="nil"/>
             <w:left w:val="nil"/>
@@ -1074,7 +916,6 @@
     <w:rPrDefault>
       <w:rPr>
         <w:rFonts w:ascii="Calibri" w:hAnsi="Calibri" w:eastAsia="" w:cs="" w:asciiTheme="minorHAnsi" w:cstheme="minorBidi" w:eastAsiaTheme="minorEastAsia" w:hAnsiTheme="minorHAnsi"/>
-        <w:sz w:val="22"/>
         <w:szCs w:val="22"/>
         <w:lang w:val="pt-BR" w:eastAsia="pt-BR" w:bidi="ar-SA"/>
       </w:rPr>
@@ -1236,7 +1077,7 @@
     </w:pPr>
     <w:rPr>
       <w:rFonts w:ascii="Calibri" w:hAnsi="Calibri" w:eastAsia="" w:cs="" w:asciiTheme="minorHAnsi" w:cstheme="minorBidi" w:eastAsiaTheme="minorEastAsia" w:hAnsiTheme="minorHAnsi"/>
-      <w:color w:val="auto"/>
+      <w:color w:val="00000A"/>
       <w:kern w:val="0"/>
       <w:sz w:val="22"/>
       <w:szCs w:val="22"/>

</xml_diff>